<commit_message>
gpa updated in cover letter
</commit_message>
<xml_diff>
--- a/CoverLetter_AbishekSethuraman.docx
+++ b/CoverLetter_AbishekSethuraman.docx
@@ -4,39 +4,36 @@
   <w:body>
     <w:p>
       <w:r>
-        <w:t xml:space="preserve">I am </w:t>
-      </w:r>
-      <w:r>
-        <w:t xml:space="preserve">a </w:t>
-      </w:r>
-      <w:r>
-        <w:t xml:space="preserve">recent Computer Science graduate from the University of Florida with a GPA of 3.71. I am proficient with technologies and programming languages like Java, JavaScript, PHP, Python and C# and have relevant work experience of over 3 years. </w:t>
-      </w:r>
-      <w:r>
-        <w:t xml:space="preserve">In my time as a student at University of Florida, </w:t>
-      </w:r>
-      <w:r>
-        <w:t>I have taken Computer Science fundamental courses related to Algorithms, Data Structures, Programming Language Principles and Database Management Systems</w:t>
-      </w:r>
-      <w:r>
-        <w:t>.</w:t>
-      </w:r>
-      <w:r>
-        <w:t xml:space="preserve"> </w:t>
-      </w:r>
-      <w:r>
-        <w:t>I am</w:t>
-      </w:r>
-      <w:r>
-        <w:t xml:space="preserve"> currently</w:t>
+        <w:t>I am a recent Computer Science graduate from the University of Florida with a GPA of 3.7</w:t>
+      </w:r>
+      <w:r>
+        <w:t>3</w:t>
       </w:r>
       <w:bookmarkStart w:id="0" w:name="_GoBack"/>
       <w:bookmarkEnd w:id="0"/>
       <w:r>
-        <w:t xml:space="preserve"> looking for software and web development rol</w:t>
-      </w:r>
-      <w:r>
-        <w:t>es</w:t>
+        <w:t xml:space="preserve">. I am proficient with technologies and programming languages like Java, JavaScript, PHP, Python and C# and have relevant work experience of over 3 years. </w:t>
+      </w:r>
+      <w:r>
+        <w:t xml:space="preserve">In my time as a student at University of Florida, </w:t>
+      </w:r>
+      <w:r>
+        <w:t>I have taken Computer Science fundamental courses related to Algorithms, Data Structures, Programming Language Principles and Database Management Systems</w:t>
+      </w:r>
+      <w:r>
+        <w:t>.</w:t>
+      </w:r>
+      <w:r>
+        <w:t xml:space="preserve"> </w:t>
+      </w:r>
+      <w:r>
+        <w:t>I am</w:t>
+      </w:r>
+      <w:r>
+        <w:t xml:space="preserve"> currently</w:t>
+      </w:r>
+      <w:r>
+        <w:t xml:space="preserve"> looking for software and web development roles</w:t>
       </w:r>
       <w:r>
         <w:t xml:space="preserve"> that would help me face challenging </w:t>
@@ -476,6 +473,7 @@
   <w:style w:type="character" w:default="1" w:styleId="DefaultParagraphFont">
     <w:name w:val="Default Paragraph Font"/>
     <w:uiPriority w:val="1"/>
+    <w:semiHidden/>
     <w:unhideWhenUsed/>
   </w:style>
   <w:style w:type="table" w:default="1" w:styleId="TableNormal">

</xml_diff>